<commit_message>
added sources for Nairouz Psali Adam
no revision yet.
</commit_message>
<xml_diff>
--- a/Psalmody Source/27-Nairouz Psali Adam.docx
+++ b/Psalmody Source/27-Nairouz Psali Adam.docx
@@ -109,7 +109,11 @@
           <w:tcPr>
             <w:tcW w:w="833" w:type="pct"/>
           </w:tcPr>
-          <w:p/>
+          <w:p>
+            <w:r>
+              <w:t>I will worship You, O my Lord Jesus Christ, Glory be to You Alleluia, Glory be to God.</w:t>
+            </w:r>
+          </w:p>
         </w:tc>
         <w:tc>
           <w:tcPr>
@@ -125,7 +129,11 @@
           <w:tcPr>
             <w:tcW w:w="827" w:type="pct"/>
           </w:tcPr>
-          <w:p/>
+          <w:p>
+            <w:r>
+              <w:t>I worship You: O my Lord Jesus Christ: Glory be to You, Alleluia: Glory be to You, O God.</w:t>
+            </w:r>
+          </w:p>
         </w:tc>
         <w:tc>
           <w:tcPr>
@@ -161,7 +169,11 @@
           <w:tcPr>
             <w:tcW w:w="833" w:type="pct"/>
           </w:tcPr>
-          <w:p/>
+          <w:p>
+            <w:r>
+              <w:t>Guide me O Lord, I the poor, Glory be to You Alleluia, Glory be to God.</w:t>
+            </w:r>
+          </w:p>
         </w:tc>
         <w:tc>
           <w:tcPr>
@@ -177,7 +189,14 @@
           <w:tcPr>
             <w:tcW w:w="827" w:type="pct"/>
           </w:tcPr>
-          <w:p/>
+          <w:p>
+            <w:r>
+              <w:t>Lead me: I, the poor</w:t>
+            </w:r>
+            <w:r>
+              <w:t>: Glory be to You, Alleluia: Glory be to You, O God.</w:t>
+            </w:r>
+          </w:p>
         </w:tc>
         <w:tc>
           <w:tcPr>
@@ -210,7 +229,11 @@
           <w:tcPr>
             <w:tcW w:w="833" w:type="pct"/>
           </w:tcPr>
-          <w:p/>
+          <w:p>
+            <w:r>
+              <w:t>Look to us, in Your goodness, Glory be to You Alleluia, Glory be to God.</w:t>
+            </w:r>
+          </w:p>
         </w:tc>
         <w:tc>
           <w:tcPr>
@@ -226,7 +249,14 @@
           <w:tcPr>
             <w:tcW w:w="827" w:type="pct"/>
           </w:tcPr>
-          <w:p/>
+          <w:p>
+            <w:r>
+              <w:t>Look to us: with Your goodness</w:t>
+            </w:r>
+            <w:r>
+              <w:t>: Glory be to You, Alleluia: Glory be to You, O God.</w:t>
+            </w:r>
+          </w:p>
         </w:tc>
         <w:tc>
           <w:tcPr>
@@ -259,7 +289,11 @@
           <w:tcPr>
             <w:tcW w:w="833" w:type="pct"/>
           </w:tcPr>
-          <w:p/>
+          <w:p>
+            <w:r>
+              <w:t>Behold I will declare, Your glory with my tongue, Glory be to You Alleluia, Glory be to God.</w:t>
+            </w:r>
+          </w:p>
         </w:tc>
         <w:tc>
           <w:tcPr>
@@ -275,7 +309,14 @@
           <w:tcPr>
             <w:tcW w:w="827" w:type="pct"/>
           </w:tcPr>
-          <w:p/>
+          <w:p>
+            <w:r>
+              <w:t>Behold, I will speak: concerning Your glory, with my tongue</w:t>
+            </w:r>
+            <w:r>
+              <w:t>: Glory be to You, Alleluia: Glory be to You, O God.</w:t>
+            </w:r>
+          </w:p>
         </w:tc>
         <w:tc>
           <w:tcPr>
@@ -308,7 +349,11 @@
           <w:tcPr>
             <w:tcW w:w="833" w:type="pct"/>
           </w:tcPr>
-          <w:p/>
+          <w:p>
+            <w:r>
+              <w:t>Destroy in me, the thoughts full of evil, Glory be to You Alleluia, Glory be to God.</w:t>
+            </w:r>
+          </w:p>
         </w:tc>
         <w:tc>
           <w:tcPr>
@@ -324,7 +369,14 @@
           <w:tcPr>
             <w:tcW w:w="827" w:type="pct"/>
           </w:tcPr>
-          <w:p/>
+          <w:p>
+            <w:r>
+              <w:t>Destroy my thoughts: that are full of evil</w:t>
+            </w:r>
+            <w:r>
+              <w:t>: Glory be to You, Alleluia: Glory be to You, O God.</w:t>
+            </w:r>
+          </w:p>
         </w:tc>
         <w:tc>
           <w:tcPr>
@@ -357,7 +409,11 @@
           <w:tcPr>
             <w:tcW w:w="833" w:type="pct"/>
           </w:tcPr>
-          <w:p/>
+          <w:p>
+            <w:r>
+              <w:t>Worthy are the blessing, the glory and the praise, Glory be to You Alleluia, Glory be to God.</w:t>
+            </w:r>
+          </w:p>
         </w:tc>
         <w:tc>
           <w:tcPr>
@@ -373,7 +429,14 @@
           <w:tcPr>
             <w:tcW w:w="827" w:type="pct"/>
           </w:tcPr>
-          <w:p/>
+          <w:p>
+            <w:r>
+              <w:t>Worthy is the blessing: and the glory and the praise</w:t>
+            </w:r>
+            <w:r>
+              <w:t>: Glory be to You, Alleluia: Glory be to You, O God.</w:t>
+            </w:r>
+          </w:p>
         </w:tc>
         <w:tc>
           <w:tcPr>
@@ -410,7 +473,11 @@
           <w:tcPr>
             <w:tcW w:w="833" w:type="pct"/>
           </w:tcPr>
-          <w:p/>
+          <w:p>
+            <w:r>
+              <w:t>Be a comfort for me, in my thoughts, Glory be to You Alleluia, Glory be to God.</w:t>
+            </w:r>
+          </w:p>
         </w:tc>
         <w:tc>
           <w:tcPr>
@@ -426,7 +493,14 @@
           <w:tcPr>
             <w:tcW w:w="827" w:type="pct"/>
           </w:tcPr>
-          <w:p/>
+          <w:p>
+            <w:r>
+              <w:t>Be a comfort to me: in my senses</w:t>
+            </w:r>
+            <w:r>
+              <w:t>: Glory be to You, Alleluia: Glory be to You, O God.</w:t>
+            </w:r>
+          </w:p>
         </w:tc>
         <w:tc>
           <w:tcPr>
@@ -459,7 +533,11 @@
           <w:tcPr>
             <w:tcW w:w="833" w:type="pct"/>
           </w:tcPr>
-          <w:p/>
+          <w:p>
+            <w:r>
+              <w:t>Lift away from us, the suffering of sin, Glory be to You Alleluia, Glory be to God.</w:t>
+            </w:r>
+          </w:p>
         </w:tc>
         <w:tc>
           <w:tcPr>
@@ -475,7 +553,14 @@
           <w:tcPr>
             <w:tcW w:w="827" w:type="pct"/>
           </w:tcPr>
-          <w:p/>
+          <w:p>
+            <w:r>
+              <w:t>Lift away from us: the sufferings of sins</w:t>
+            </w:r>
+            <w:r>
+              <w:t>: Glory be to You, Alleluia: Glory be to You, O God.</w:t>
+            </w:r>
+          </w:p>
         </w:tc>
         <w:tc>
           <w:tcPr>
@@ -504,616 +589,37 @@
               <w:t>Ⲯⲟⲗⲉⲗ ⲛ̀ⲛⲉⲛⲡ̀ⲛⲉⲩⲙⲁ: ⲡ̀ⲉⲣⲟⲩⲟⲧ ⲙ̀ⲡⲉⲛⲗⲁⲥ</w:t>
             </w:r>
             <w:r>
-              <w:t>: ⲡⲓⲱ̀ⲟⲩ ⲛⲁⲕ ⲁⲗⲗⲏⲗⲟⲩⲓⲁ̀: Ⲇⲟⲍⲁ ⲭⲓ ⲟ̀ Ⲑⲉⲟⲥ.</w:t>
-            </w:r>
-          </w:p>
-        </w:tc>
-        <w:tc>
-          <w:tcPr>
-            <w:tcW w:w="833" w:type="pct"/>
-          </w:tcPr>
-          <w:p/>
-        </w:tc>
-        <w:tc>
-          <w:tcPr>
-            <w:tcW w:w="819" w:type="pct"/>
-          </w:tcPr>
-          <w:p>
-            <w:r>
-              <w:t>The adornment of our spirits: and the power of our tongue: Glory be to You Alleluia: Glory be to God.</w:t>
-            </w:r>
-          </w:p>
-        </w:tc>
-        <w:tc>
-          <w:tcPr>
-            <w:tcW w:w="827" w:type="pct"/>
-          </w:tcPr>
-          <w:p/>
-        </w:tc>
-        <w:tc>
-          <w:tcPr>
-            <w:tcW w:w="841" w:type="pct"/>
-          </w:tcPr>
-          <w:p/>
-        </w:tc>
-        <w:tc>
-          <w:tcPr>
-            <w:tcW w:w="842" w:type="pct"/>
-          </w:tcPr>
-          <w:p/>
-        </w:tc>
-      </w:tr>
-      <w:tr>
-        <w:tc>
-          <w:tcPr>
-            <w:tcW w:w="837" w:type="pct"/>
-          </w:tcPr>
-          <w:p>
-            <w:pPr>
-              <w:pStyle w:val="Coptic"/>
-            </w:pPr>
-            <w:r>
-              <w:t xml:space="preserve">Ⲭⲟⲩⲁⲃ ⲭ̀ⲟⲩⲁⲃ </w:t>
-            </w:r>
-            <w:proofErr w:type="spellStart"/>
-            <w:r>
-              <w:t>ⲭ̀ⲟⲩⲁⲃ</w:t>
-            </w:r>
-            <w:proofErr w:type="spellEnd"/>
-            <w:r>
-              <w:t>: Ⲡⲉⲕⲛ̀ⲛⲉⲩⲙⲁ ⲙ̀ⲡⲁⲛⲁ̀ⲅⲓⲁⲥ</w:t>
-            </w:r>
-            <w:r>
-              <w:t xml:space="preserve">: ⲡⲓⲱ̀ⲟⲩ </w:t>
+              <w:t xml:space="preserve">: ⲡⲓⲱ̀ⲟⲩ ⲛⲁⲕ </w:t>
             </w:r>
             <w:r>
               <w:lastRenderedPageBreak/>
-              <w:t>ⲛⲁⲕ ⲁⲗⲗⲏⲗⲟⲩⲓⲁ̀: Ⲇⲟⲍⲁ ⲭⲓ ⲟ̀ Ⲑⲉⲟⲥ.</w:t>
-            </w:r>
-          </w:p>
-        </w:tc>
-        <w:tc>
-          <w:tcPr>
-            <w:tcW w:w="833" w:type="pct"/>
-          </w:tcPr>
-          <w:p/>
-        </w:tc>
-        <w:tc>
-          <w:tcPr>
-            <w:tcW w:w="819" w:type="pct"/>
-          </w:tcPr>
-          <w:p>
-            <w:r>
-              <w:t xml:space="preserve">Holy, Holy, Holy: is Your All-Holy Spirit: Glory be to You </w:t>
-            </w:r>
+              <w:t>ⲁⲗⲗⲏⲗⲟⲩⲓⲁ̀: Ⲇⲟⲍⲁ ⲭⲓ ⲟ̀ Ⲑⲉⲟⲥ.</w:t>
+            </w:r>
+          </w:p>
+        </w:tc>
+        <w:tc>
+          <w:tcPr>
+            <w:tcW w:w="833" w:type="pct"/>
+          </w:tcPr>
+          <w:p>
             <w:r>
               <w:lastRenderedPageBreak/>
-              <w:t>Alleluia: Glory be to God.</w:t>
-            </w:r>
-          </w:p>
-        </w:tc>
-        <w:tc>
-          <w:tcPr>
-            <w:tcW w:w="827" w:type="pct"/>
-          </w:tcPr>
-          <w:p/>
-        </w:tc>
-        <w:tc>
-          <w:tcPr>
-            <w:tcW w:w="841" w:type="pct"/>
-          </w:tcPr>
-          <w:p/>
-        </w:tc>
-        <w:tc>
-          <w:tcPr>
-            <w:tcW w:w="842" w:type="pct"/>
-          </w:tcPr>
-          <w:p/>
-        </w:tc>
-      </w:tr>
-      <w:tr>
-        <w:tc>
-          <w:tcPr>
-            <w:tcW w:w="837" w:type="pct"/>
-          </w:tcPr>
-          <w:p>
-            <w:pPr>
-              <w:pStyle w:val="Coptic"/>
-            </w:pPr>
+              <w:t xml:space="preserve">The adornment of our spirits, and the joy of our tongue, Glory </w:t>
+            </w:r>
             <w:r>
               <w:lastRenderedPageBreak/>
-              <w:t>Ⲫϯ ⲡⲓⲛⲁⲏⲧ: ⲟⲩⲁϩ ⲛ̀ⲁⲅⲁⲑⲟⲥ</w:t>
-            </w:r>
-            <w:r>
-              <w:t>: ⲡⲓⲱ̀ⲟⲩ ⲛⲁⲕ ⲁⲗⲗⲏⲗⲟⲩⲓⲁ̀: Ⲇⲟⲍⲁ ⲭⲓ ⲟ̀ Ⲑⲉⲟⲥ.</w:t>
-            </w:r>
-          </w:p>
-        </w:tc>
-        <w:tc>
-          <w:tcPr>
-            <w:tcW w:w="833" w:type="pct"/>
-          </w:tcPr>
-          <w:p/>
-        </w:tc>
-        <w:tc>
-          <w:tcPr>
-            <w:tcW w:w="819" w:type="pct"/>
-          </w:tcPr>
-          <w:p>
-            <w:r>
-              <w:t>O God the Charitable: and the Superior: Glory be to You Alleluia: Glory be to God.</w:t>
-            </w:r>
-          </w:p>
-        </w:tc>
-        <w:tc>
-          <w:tcPr>
-            <w:tcW w:w="827" w:type="pct"/>
-          </w:tcPr>
-          <w:p/>
-        </w:tc>
-        <w:tc>
-          <w:tcPr>
-            <w:tcW w:w="841" w:type="pct"/>
-          </w:tcPr>
-          <w:p/>
-        </w:tc>
-        <w:tc>
-          <w:tcPr>
-            <w:tcW w:w="842" w:type="pct"/>
-          </w:tcPr>
-          <w:p/>
-        </w:tc>
-      </w:tr>
-      <w:tr>
-        <w:tc>
-          <w:tcPr>
-            <w:tcW w:w="837" w:type="pct"/>
-          </w:tcPr>
-          <w:p>
-            <w:pPr>
-              <w:pStyle w:val="Coptic"/>
-            </w:pPr>
-            <w:r>
-              <w:t>Ⲩⲡⲉⲣ ⲙ̀ⲡⲉⲕⲛⲁⲓ: Ⲫϯ ⲛ̀ⲧⲉ ⲡⲁⲟⲩϫⲁⲓ</w:t>
-            </w:r>
-            <w:r>
-              <w:t>: ⲡⲓⲱ̀ⲟⲩ ⲛⲁⲕ ⲁⲗⲗⲏⲗⲟⲩⲓⲁ̀: Ⲇⲟⲍⲁ ⲭⲓ ⲟ̀ Ⲑⲉⲟⲥ.</w:t>
-            </w:r>
-          </w:p>
-        </w:tc>
-        <w:tc>
-          <w:tcPr>
-            <w:tcW w:w="833" w:type="pct"/>
-          </w:tcPr>
-          <w:p/>
-        </w:tc>
-        <w:tc>
-          <w:tcPr>
-            <w:tcW w:w="819" w:type="pct"/>
-          </w:tcPr>
-          <w:p>
-            <w:r>
-              <w:t>For the sake of Your mercy: God of my salvation: Glory be to You Alleluia: Glory be to God.</w:t>
-            </w:r>
-          </w:p>
-        </w:tc>
-        <w:tc>
-          <w:tcPr>
-            <w:tcW w:w="827" w:type="pct"/>
-          </w:tcPr>
-          <w:p/>
-        </w:tc>
-        <w:tc>
-          <w:tcPr>
-            <w:tcW w:w="841" w:type="pct"/>
-          </w:tcPr>
-          <w:p/>
-        </w:tc>
-        <w:tc>
-          <w:tcPr>
-            <w:tcW w:w="842" w:type="pct"/>
-          </w:tcPr>
-          <w:p/>
-        </w:tc>
-      </w:tr>
-      <w:tr>
-        <w:tc>
-          <w:tcPr>
-            <w:tcW w:w="837" w:type="pct"/>
-          </w:tcPr>
-          <w:p>
-            <w:pPr>
-              <w:pStyle w:val="Coptic"/>
-            </w:pPr>
-            <w:r>
-              <w:t>Ⲧⲉⲕⲙⲉⲧⲟⲩⲣⲟ ⲛⲉⲙⲛⲏⲃ: ⲁ̀ⲣⲓⲧⲉⲛ ⲛ̀ⲉⲙⲡ̀ϣⲁ ⲙ̀ⲙⲟⲥ</w:t>
-            </w:r>
-            <w:r>
-              <w:t>: ⲡⲓⲱ̀ⲟⲩ ⲛⲁⲕ ⲁⲗⲗⲏⲗⲟⲩⲓⲁ̀: Ⲇⲟⲍⲁ ⲭⲓ ⲟ̀ Ⲑⲉⲟⲥ.</w:t>
-            </w:r>
-          </w:p>
-        </w:tc>
-        <w:tc>
-          <w:tcPr>
-            <w:tcW w:w="833" w:type="pct"/>
-          </w:tcPr>
-          <w:p/>
-        </w:tc>
-        <w:tc>
-          <w:tcPr>
-            <w:tcW w:w="819" w:type="pct"/>
-          </w:tcPr>
-          <w:p>
-            <w:r>
-              <w:t>Make us worthy of: Your kingdom, our Master: Glory be to You Alleluia: Glory be to God.</w:t>
-            </w:r>
-          </w:p>
-        </w:tc>
-        <w:tc>
-          <w:tcPr>
-            <w:tcW w:w="827" w:type="pct"/>
-          </w:tcPr>
-          <w:p/>
-        </w:tc>
-        <w:tc>
-          <w:tcPr>
-            <w:tcW w:w="841" w:type="pct"/>
-          </w:tcPr>
-          <w:p/>
-        </w:tc>
-        <w:tc>
-          <w:tcPr>
-            <w:tcW w:w="842" w:type="pct"/>
-          </w:tcPr>
-          <w:p/>
-        </w:tc>
-      </w:tr>
-      <w:tr>
-        <w:tc>
-          <w:tcPr>
-            <w:tcW w:w="837" w:type="pct"/>
-          </w:tcPr>
-          <w:p>
-            <w:pPr>
-              <w:pStyle w:val="Coptic"/>
-            </w:pPr>
-            <w:r>
-              <w:t>Ⲥⲱⲧⲉⲙ ⲉ̀ⲡⲉⲛϣ̀ⲗⲏⲗ: ⲡⲉⲛⲟⲩⲣⲟ Ⲡⲭ̄ⲥ̄</w:t>
-            </w:r>
-            <w:r>
-              <w:t>: ⲡⲓⲱ̀ⲟⲩ ⲛⲁⲕ ⲁⲗⲗⲏⲗⲟⲩⲓⲁ̀: Ⲇⲟⲍⲁ ⲭⲓ ⲟ̀ Ⲑⲉⲟⲥ.</w:t>
-            </w:r>
-          </w:p>
-        </w:tc>
-        <w:tc>
-          <w:tcPr>
-            <w:tcW w:w="833" w:type="pct"/>
-          </w:tcPr>
-          <w:p/>
-        </w:tc>
-        <w:tc>
-          <w:tcPr>
-            <w:tcW w:w="819" w:type="pct"/>
-          </w:tcPr>
-          <w:p>
-            <w:r>
-              <w:t>Hear our prayer: Christ our King: Glory be to You Alleluia: Glory be to God.</w:t>
-            </w:r>
-          </w:p>
-        </w:tc>
-        <w:tc>
-          <w:tcPr>
-            <w:tcW w:w="827" w:type="pct"/>
-          </w:tcPr>
-          <w:p/>
-        </w:tc>
-        <w:tc>
-          <w:tcPr>
-            <w:tcW w:w="841" w:type="pct"/>
-          </w:tcPr>
-          <w:p/>
-        </w:tc>
-        <w:tc>
-          <w:tcPr>
-            <w:tcW w:w="842" w:type="pct"/>
-          </w:tcPr>
-          <w:p/>
-        </w:tc>
-      </w:tr>
-      <w:tr>
-        <w:tc>
-          <w:tcPr>
-            <w:tcW w:w="837" w:type="pct"/>
-          </w:tcPr>
-          <w:p>
-            <w:pPr>
-              <w:pStyle w:val="Coptic"/>
-            </w:pPr>
-            <w:r>
-              <w:t>Ⲣⲱⲓⲥ ⲉ̀ⲣⲟⲛ Ⲡⲟ̄ⲥ̄: ⲉ̀ⲃⲟⲗ ϧⲉⲛ ⲡⲓⲇⲓⲁⲃⲟⲗⲟⲥ</w:t>
-            </w:r>
-            <w:r>
-              <w:t>: ⲡⲓⲱ̀ⲟⲩ ⲛⲁⲕ ⲁⲗⲗⲏⲗⲟⲩⲓⲁ̀: Ⲇⲟⲍⲁ ⲭⲓ ⲟ̀ Ⲑⲉⲟⲥ.</w:t>
-            </w:r>
-          </w:p>
-        </w:tc>
-        <w:tc>
-          <w:tcPr>
-            <w:tcW w:w="833" w:type="pct"/>
-          </w:tcPr>
-          <w:p/>
-        </w:tc>
-        <w:tc>
-          <w:tcPr>
-            <w:tcW w:w="819" w:type="pct"/>
-          </w:tcPr>
-          <w:p>
-            <w:r>
-              <w:t>Guard us, O Lord: from the devil: Glory be to You Alleluia: Glory be to God.</w:t>
-            </w:r>
-          </w:p>
-        </w:tc>
-        <w:tc>
-          <w:tcPr>
-            <w:tcW w:w="827" w:type="pct"/>
-          </w:tcPr>
-          <w:p/>
-        </w:tc>
-        <w:tc>
-          <w:tcPr>
-            <w:tcW w:w="841" w:type="pct"/>
-          </w:tcPr>
-          <w:p/>
-        </w:tc>
-        <w:tc>
-          <w:tcPr>
-            <w:tcW w:w="842" w:type="pct"/>
-          </w:tcPr>
-          <w:p/>
-        </w:tc>
-      </w:tr>
-      <w:tr>
-        <w:tc>
-          <w:tcPr>
-            <w:tcW w:w="837" w:type="pct"/>
-          </w:tcPr>
-          <w:p>
-            <w:pPr>
-              <w:pStyle w:val="Coptic"/>
-            </w:pPr>
-            <w:r>
-              <w:t>Ⲡⲉⲕⲣⲁⲛ ϥ̀ⲥ̀ⲙⲁⲣⲱⲟⲩⲧ: ϧⲉⲛ ⲣⲱⲟⲩ ⲛ̀ⲛⲓⲡⲓⲥⲧⲟⲥ</w:t>
-            </w:r>
-            <w:r>
-              <w:t>: ⲡⲓⲱ̀ⲟⲩ ⲛⲁⲕ ⲁⲗⲗⲏⲗⲟⲩⲓⲁ̀: Ⲇⲟⲍⲁ ⲭⲓ ⲟ̀ Ⲑⲉⲟⲥ.</w:t>
-            </w:r>
-          </w:p>
-        </w:tc>
-        <w:tc>
-          <w:tcPr>
-            <w:tcW w:w="833" w:type="pct"/>
-          </w:tcPr>
-          <w:p/>
-        </w:tc>
-        <w:tc>
-          <w:tcPr>
-            <w:tcW w:w="819" w:type="pct"/>
-          </w:tcPr>
-          <w:p>
-            <w:r>
-              <w:t>Your Name is blessed: in the mouths of the faithful: Glory be to You Alleluia: Glory be to God.</w:t>
-            </w:r>
-          </w:p>
-        </w:tc>
-        <w:tc>
-          <w:tcPr>
-            <w:tcW w:w="827" w:type="pct"/>
-          </w:tcPr>
-          <w:p/>
-        </w:tc>
-        <w:tc>
-          <w:tcPr>
-            <w:tcW w:w="841" w:type="pct"/>
-          </w:tcPr>
-          <w:p/>
-        </w:tc>
-        <w:tc>
-          <w:tcPr>
-            <w:tcW w:w="842" w:type="pct"/>
-          </w:tcPr>
-          <w:p/>
-        </w:tc>
-      </w:tr>
-      <w:tr>
-        <w:tc>
-          <w:tcPr>
-            <w:tcW w:w="837" w:type="pct"/>
-          </w:tcPr>
-          <w:p>
-            <w:pPr>
-              <w:pStyle w:val="Coptic"/>
-            </w:pPr>
-            <w:r>
-              <w:t>Ⲟⲩⲱ̀ⲟⲩ ⲛ̀ⲧⲉⲕⲙⲉⲑⲛⲟⲩϯ: ϯⲁⲧⲥⲁϫⲓ ⲙ̀ⲙⲟⲥ</w:t>
-            </w:r>
-            <w:r>
-              <w:t>: ⲡⲓⲱ̀ⲟⲩ ⲛⲁⲕ ⲁⲗⲗⲏⲗⲟⲩⲓⲁ̀: Ⲇⲟⲍⲁ ⲭⲓ ⲟ̀ Ⲑⲉⲟⲥ.</w:t>
-            </w:r>
-          </w:p>
-        </w:tc>
-        <w:tc>
-          <w:tcPr>
-            <w:tcW w:w="833" w:type="pct"/>
-          </w:tcPr>
-          <w:p/>
-        </w:tc>
-        <w:tc>
-          <w:tcPr>
-            <w:tcW w:w="819" w:type="pct"/>
-          </w:tcPr>
-          <w:p>
-            <w:r>
-              <w:t>Glory to Your Godliness: which is unutterable: Glory be to You Alleluia: Glory be to God.</w:t>
-            </w:r>
-          </w:p>
-        </w:tc>
-        <w:tc>
-          <w:tcPr>
-            <w:tcW w:w="827" w:type="pct"/>
-          </w:tcPr>
-          <w:p/>
-        </w:tc>
-        <w:tc>
-          <w:tcPr>
-            <w:tcW w:w="841" w:type="pct"/>
-          </w:tcPr>
-          <w:p/>
-        </w:tc>
-        <w:tc>
-          <w:tcPr>
-            <w:tcW w:w="842" w:type="pct"/>
-          </w:tcPr>
-          <w:p/>
-        </w:tc>
-      </w:tr>
-      <w:tr>
-        <w:tc>
-          <w:tcPr>
-            <w:tcW w:w="837" w:type="pct"/>
-          </w:tcPr>
-          <w:p>
-            <w:pPr>
-              <w:pStyle w:val="Coptic"/>
-            </w:pPr>
-            <w:r>
-              <w:t>Ⲝⲱⲟⲩⲛ ⲛ̀ⲑⲟⲕ Ⲡⲟ̄ⲥ̄: ⲛ̀ⲧⲁⲙⲉⲧⲁⲥⲑⲉⲛⲏⲥ</w:t>
-            </w:r>
-            <w:r>
-              <w:t>: ⲡⲓⲱ̀ⲟⲩ ⲛⲁⲕ ⲁⲗⲗⲏⲗⲟⲩⲓⲁ̀: Ⲇⲟⲍⲁ ⲭⲓ ⲟ̀ Ⲑⲉⲟⲥ.</w:t>
-            </w:r>
-          </w:p>
-        </w:tc>
-        <w:tc>
-          <w:tcPr>
-            <w:tcW w:w="833" w:type="pct"/>
-          </w:tcPr>
-          <w:p/>
-        </w:tc>
-        <w:tc>
-          <w:tcPr>
-            <w:tcW w:w="819" w:type="pct"/>
-          </w:tcPr>
-          <w:p>
-            <w:r>
-              <w:t>You, O Lord: know my weakness: Glory be to You Alleluia: Glory be to God.</w:t>
-            </w:r>
-          </w:p>
-        </w:tc>
-        <w:tc>
-          <w:tcPr>
-            <w:tcW w:w="827" w:type="pct"/>
-          </w:tcPr>
-          <w:p/>
-        </w:tc>
-        <w:tc>
-          <w:tcPr>
-            <w:tcW w:w="841" w:type="pct"/>
-          </w:tcPr>
-          <w:p/>
-        </w:tc>
-        <w:tc>
-          <w:tcPr>
-            <w:tcW w:w="842" w:type="pct"/>
-          </w:tcPr>
-          <w:p/>
-        </w:tc>
-      </w:tr>
-      <w:tr>
-        <w:tc>
-          <w:tcPr>
-            <w:tcW w:w="837" w:type="pct"/>
-          </w:tcPr>
-          <w:p>
-            <w:pPr>
-              <w:pStyle w:val="Coptic"/>
-            </w:pPr>
-            <w:r>
-              <w:t>Ⲛⲁⲓ ⲛⲏⲓ ϧⲉⲛ ⲡⲉⲕⲛⲁⲓ: ⲱ̀ ⲡⲓⲇⲏⲙⲓⲟⲣⲅⲟⲥ</w:t>
-            </w:r>
-            <w:r>
-              <w:t>: ⲡⲓⲱ̀ⲟⲩ ⲛⲁⲕ ⲁⲗⲗⲏⲗⲟⲩⲓⲁ̀: Ⲇⲟⲍⲁ ⲭⲓ ⲟ̀ Ⲑⲉⲟⲥ.</w:t>
-            </w:r>
-          </w:p>
-        </w:tc>
-        <w:tc>
-          <w:tcPr>
-            <w:tcW w:w="833" w:type="pct"/>
-          </w:tcPr>
-          <w:p/>
-        </w:tc>
-        <w:tc>
-          <w:tcPr>
-            <w:tcW w:w="819" w:type="pct"/>
-          </w:tcPr>
-          <w:p>
-            <w:r>
-              <w:t>Have mercy on me: in Your mercy, O Creator: Glory be to You Alleluia: Glory be to God.</w:t>
-            </w:r>
-          </w:p>
-        </w:tc>
-        <w:tc>
-          <w:tcPr>
-            <w:tcW w:w="827" w:type="pct"/>
-          </w:tcPr>
-          <w:p/>
-        </w:tc>
-        <w:tc>
-          <w:tcPr>
-            <w:tcW w:w="841" w:type="pct"/>
-          </w:tcPr>
-          <w:p/>
-        </w:tc>
-        <w:tc>
-          <w:tcPr>
-            <w:tcW w:w="842" w:type="pct"/>
-          </w:tcPr>
-          <w:p/>
-        </w:tc>
-      </w:tr>
-      <w:tr>
-        <w:tc>
-          <w:tcPr>
-            <w:tcW w:w="837" w:type="pct"/>
-          </w:tcPr>
-          <w:p>
-            <w:pPr>
-              <w:pStyle w:val="Coptic"/>
-            </w:pPr>
-            <w:r>
-              <w:t xml:space="preserve">Ⲙⲡⲉⲣⲉⲛⲧⲉⲛ ⲁⲛⲟⲛ: ⲉ̀ϧⲟⲩⲛ </w:t>
-            </w:r>
+              <w:t>be to You Alleluia, Glory be to God.</w:t>
+            </w:r>
+          </w:p>
+        </w:tc>
+        <w:tc>
+          <w:tcPr>
+            <w:tcW w:w="819" w:type="pct"/>
+          </w:tcPr>
+          <w:p>
             <w:r>
               <w:lastRenderedPageBreak/>
-              <w:t>ⲉ̀ⲡⲓⲣⲁⲥⲙⲟⲥ</w:t>
-            </w:r>
-            <w:r>
-              <w:t>: ⲡⲓⲱ̀ⲟⲩ ⲛⲁⲕ ⲁⲗⲗⲏⲗⲟⲩⲓⲁ̀: Ⲇⲟⲍⲁ ⲭⲓ ⲟ̀ Ⲑⲉⲟⲥ.</w:t>
-            </w:r>
-          </w:p>
-        </w:tc>
-        <w:tc>
-          <w:tcPr>
-            <w:tcW w:w="833" w:type="pct"/>
-          </w:tcPr>
-          <w:p/>
-        </w:tc>
-        <w:tc>
-          <w:tcPr>
-            <w:tcW w:w="819" w:type="pct"/>
-          </w:tcPr>
-          <w:p>
-            <w:r>
-              <w:t xml:space="preserve">Do not lead us: into temptation: </w:t>
+              <w:t xml:space="preserve">The adornment of our spirits: and the power of our tongue: </w:t>
             </w:r>
             <w:r>
               <w:lastRenderedPageBreak/>
@@ -1125,32 +631,781 @@
           <w:tcPr>
             <w:tcW w:w="827" w:type="pct"/>
           </w:tcPr>
-          <w:p/>
-        </w:tc>
-        <w:tc>
-          <w:tcPr>
-            <w:tcW w:w="841" w:type="pct"/>
-          </w:tcPr>
-          <w:p/>
-        </w:tc>
-        <w:tc>
-          <w:tcPr>
-            <w:tcW w:w="842" w:type="pct"/>
-          </w:tcPr>
-          <w:p/>
-        </w:tc>
-      </w:tr>
-      <w:tr>
-        <w:tc>
-          <w:tcPr>
-            <w:tcW w:w="837" w:type="pct"/>
-          </w:tcPr>
-          <w:p>
-            <w:pPr>
-              <w:pStyle w:val="Coptic"/>
-            </w:pPr>
+          <w:p>
             <w:r>
               <w:lastRenderedPageBreak/>
+              <w:t>The adornment of our spirits: and the joy of our tongue</w:t>
+            </w:r>
+            <w:r>
+              <w:t xml:space="preserve">: Glory </w:t>
+            </w:r>
+            <w:r>
+              <w:lastRenderedPageBreak/>
+              <w:t>be to You, Alleluia: Glory be to You, O God.</w:t>
+            </w:r>
+          </w:p>
+        </w:tc>
+        <w:tc>
+          <w:tcPr>
+            <w:tcW w:w="841" w:type="pct"/>
+          </w:tcPr>
+          <w:p/>
+        </w:tc>
+        <w:tc>
+          <w:tcPr>
+            <w:tcW w:w="842" w:type="pct"/>
+          </w:tcPr>
+          <w:p/>
+        </w:tc>
+      </w:tr>
+      <w:tr>
+        <w:tc>
+          <w:tcPr>
+            <w:tcW w:w="837" w:type="pct"/>
+          </w:tcPr>
+          <w:p>
+            <w:pPr>
+              <w:pStyle w:val="Coptic"/>
+            </w:pPr>
+            <w:r>
+              <w:lastRenderedPageBreak/>
+              <w:t xml:space="preserve">Ⲭⲟⲩⲁⲃ ⲭ̀ⲟⲩⲁⲃ </w:t>
+            </w:r>
+            <w:proofErr w:type="spellStart"/>
+            <w:r>
+              <w:t>ⲭ̀ⲟⲩⲁⲃ</w:t>
+            </w:r>
+            <w:proofErr w:type="spellEnd"/>
+            <w:r>
+              <w:t>: Ⲡⲉⲕⲛ̀ⲛⲉⲩⲙⲁ ⲙ̀ⲡⲁⲛⲁ̀ⲅⲓⲁⲥ</w:t>
+            </w:r>
+            <w:r>
+              <w:t>: ⲡⲓⲱ̀ⲟⲩ ⲛⲁⲕ ⲁⲗⲗⲏⲗⲟⲩⲓⲁ̀: Ⲇⲟⲍⲁ ⲭⲓ ⲟ̀ Ⲑⲉⲟⲥ.</w:t>
+            </w:r>
+          </w:p>
+        </w:tc>
+        <w:tc>
+          <w:tcPr>
+            <w:tcW w:w="833" w:type="pct"/>
+          </w:tcPr>
+          <w:p>
+            <w:r>
+              <w:t xml:space="preserve">Holy </w:t>
+            </w:r>
+            <w:proofErr w:type="spellStart"/>
+            <w:r>
+              <w:t>Holy</w:t>
+            </w:r>
+            <w:proofErr w:type="spellEnd"/>
+            <w:r>
+              <w:t xml:space="preserve"> </w:t>
+            </w:r>
+            <w:proofErr w:type="spellStart"/>
+            <w:r>
+              <w:t>Holy</w:t>
+            </w:r>
+            <w:proofErr w:type="spellEnd"/>
+            <w:r>
+              <w:t>, is Your Holy Spirit, Glory be to You Alleluia, Glory be to God.</w:t>
+            </w:r>
+          </w:p>
+        </w:tc>
+        <w:tc>
+          <w:tcPr>
+            <w:tcW w:w="819" w:type="pct"/>
+          </w:tcPr>
+          <w:p>
+            <w:r>
+              <w:t>Holy, Holy, Holy: is Your All-Holy Spirit: Glory be to You Alleluia: Glory be to God.</w:t>
+            </w:r>
+          </w:p>
+        </w:tc>
+        <w:tc>
+          <w:tcPr>
+            <w:tcW w:w="827" w:type="pct"/>
+          </w:tcPr>
+          <w:p>
+            <w:r>
+              <w:t>Holy. Holy. Holy: is Your All-Holy Spirit</w:t>
+            </w:r>
+            <w:r>
+              <w:t>: Glory be to You, Alleluia: Glory be to You, O God.</w:t>
+            </w:r>
+          </w:p>
+        </w:tc>
+        <w:tc>
+          <w:tcPr>
+            <w:tcW w:w="841" w:type="pct"/>
+          </w:tcPr>
+          <w:p/>
+        </w:tc>
+        <w:tc>
+          <w:tcPr>
+            <w:tcW w:w="842" w:type="pct"/>
+          </w:tcPr>
+          <w:p/>
+        </w:tc>
+      </w:tr>
+      <w:tr>
+        <w:tc>
+          <w:tcPr>
+            <w:tcW w:w="837" w:type="pct"/>
+          </w:tcPr>
+          <w:p>
+            <w:pPr>
+              <w:pStyle w:val="Coptic"/>
+            </w:pPr>
+            <w:r>
+              <w:t>Ⲫϯ ⲡⲓⲛⲁⲏⲧ: ⲟⲩⲁϩ ⲛ̀ⲁⲅⲁⲑⲟⲥ</w:t>
+            </w:r>
+            <w:r>
+              <w:t>: ⲡⲓⲱ̀ⲟⲩ ⲛⲁⲕ ⲁⲗⲗⲏⲗⲟⲩⲓⲁ̀: Ⲇⲟⲍⲁ ⲭⲓ ⲟ̀ Ⲑⲉⲟⲥ.</w:t>
+            </w:r>
+          </w:p>
+        </w:tc>
+        <w:tc>
+          <w:tcPr>
+            <w:tcW w:w="833" w:type="pct"/>
+          </w:tcPr>
+          <w:p>
+            <w:r>
+              <w:t>O God the Merciful, and the Good One, Glory be to You Alleluia, Glory be to God.</w:t>
+            </w:r>
+          </w:p>
+        </w:tc>
+        <w:tc>
+          <w:tcPr>
+            <w:tcW w:w="819" w:type="pct"/>
+          </w:tcPr>
+          <w:p>
+            <w:r>
+              <w:t>O God the Charitable: and the Superior: Glory be to You Alleluia: Glory be to God.</w:t>
+            </w:r>
+          </w:p>
+        </w:tc>
+        <w:tc>
+          <w:tcPr>
+            <w:tcW w:w="827" w:type="pct"/>
+          </w:tcPr>
+          <w:p>
+            <w:r>
+              <w:t>O God, the merciful: and the Good</w:t>
+            </w:r>
+            <w:r>
+              <w:t>: Glory be to You, Alleluia: Glory be to You, O God.</w:t>
+            </w:r>
+          </w:p>
+        </w:tc>
+        <w:tc>
+          <w:tcPr>
+            <w:tcW w:w="841" w:type="pct"/>
+          </w:tcPr>
+          <w:p/>
+        </w:tc>
+        <w:tc>
+          <w:tcPr>
+            <w:tcW w:w="842" w:type="pct"/>
+          </w:tcPr>
+          <w:p/>
+        </w:tc>
+      </w:tr>
+      <w:tr>
+        <w:tc>
+          <w:tcPr>
+            <w:tcW w:w="837" w:type="pct"/>
+          </w:tcPr>
+          <w:p>
+            <w:pPr>
+              <w:pStyle w:val="Coptic"/>
+            </w:pPr>
+            <w:r>
+              <w:t>Ⲩⲡⲉⲣ ⲙ̀ⲡⲉⲕⲛⲁⲓ: Ⲫϯ ⲛ̀ⲧⲉ ⲡⲁⲟⲩϫⲁⲓ</w:t>
+            </w:r>
+            <w:r>
+              <w:t>: ⲡⲓⲱ̀ⲟⲩ ⲛⲁⲕ ⲁⲗⲗⲏⲗⲟⲩⲓⲁ̀: Ⲇⲟⲍⲁ ⲭⲓ ⲟ̀ Ⲑⲉⲟⲥ.</w:t>
+            </w:r>
+          </w:p>
+        </w:tc>
+        <w:tc>
+          <w:tcPr>
+            <w:tcW w:w="833" w:type="pct"/>
+          </w:tcPr>
+          <w:p>
+            <w:r>
+              <w:t>For the sake of Your mercy, O God of my salvation, Glory be to You Alleluia, Glory be to God.</w:t>
+            </w:r>
+          </w:p>
+        </w:tc>
+        <w:tc>
+          <w:tcPr>
+            <w:tcW w:w="819" w:type="pct"/>
+          </w:tcPr>
+          <w:p>
+            <w:r>
+              <w:t>For the sake of Your mercy: God of my salvation: Glory be to You Alleluia: Glory be to God.</w:t>
+            </w:r>
+          </w:p>
+        </w:tc>
+        <w:tc>
+          <w:tcPr>
+            <w:tcW w:w="827" w:type="pct"/>
+          </w:tcPr>
+          <w:p>
+            <w:r>
+              <w:t>For the sake of Your mercy: O God of my salvation</w:t>
+            </w:r>
+            <w:r>
+              <w:t>: Glory be to You, Alleluia: Glory be to You, O God.</w:t>
+            </w:r>
+          </w:p>
+        </w:tc>
+        <w:tc>
+          <w:tcPr>
+            <w:tcW w:w="841" w:type="pct"/>
+          </w:tcPr>
+          <w:p/>
+        </w:tc>
+        <w:tc>
+          <w:tcPr>
+            <w:tcW w:w="842" w:type="pct"/>
+          </w:tcPr>
+          <w:p/>
+        </w:tc>
+      </w:tr>
+      <w:tr>
+        <w:tc>
+          <w:tcPr>
+            <w:tcW w:w="837" w:type="pct"/>
+          </w:tcPr>
+          <w:p>
+            <w:pPr>
+              <w:pStyle w:val="Coptic"/>
+            </w:pPr>
+            <w:r>
+              <w:t>Ⲧⲉⲕⲙⲉⲧⲟⲩⲣⲟ ⲛⲉⲙⲛⲏⲃ: ⲁ̀ⲣⲓⲧⲉⲛ ⲛ̀ⲉⲙⲡ̀ϣⲁ ⲙ̀ⲙⲟⲥ</w:t>
+            </w:r>
+            <w:r>
+              <w:t>: ⲡⲓⲱ̀ⲟⲩ ⲛⲁⲕ ⲁⲗⲗⲏⲗⲟⲩⲓⲁ̀: Ⲇⲟⲍⲁ ⲭⲓ ⲟ̀ Ⲑⲉⲟⲥ.</w:t>
+            </w:r>
+          </w:p>
+        </w:tc>
+        <w:tc>
+          <w:tcPr>
+            <w:tcW w:w="833" w:type="pct"/>
+          </w:tcPr>
+          <w:p>
+            <w:r>
+              <w:t>Make us worthy O our Master, of Your kingdom, Glory be to You Alleluia, Glory be to God.</w:t>
+            </w:r>
+          </w:p>
+        </w:tc>
+        <w:tc>
+          <w:tcPr>
+            <w:tcW w:w="819" w:type="pct"/>
+          </w:tcPr>
+          <w:p>
+            <w:r>
+              <w:t>Make us worthy of: Your kingdom, our Master: Glory be to You Alleluia: Glory be to God.</w:t>
+            </w:r>
+          </w:p>
+        </w:tc>
+        <w:tc>
+          <w:tcPr>
+            <w:tcW w:w="827" w:type="pct"/>
+          </w:tcPr>
+          <w:p>
+            <w:r>
+              <w:t>Make us worthy: of Your kingdom, O our Master</w:t>
+            </w:r>
+            <w:r>
+              <w:t>: Glory be to You, Alleluia: Glory be to You, O God.</w:t>
+            </w:r>
+          </w:p>
+        </w:tc>
+        <w:tc>
+          <w:tcPr>
+            <w:tcW w:w="841" w:type="pct"/>
+          </w:tcPr>
+          <w:p/>
+        </w:tc>
+        <w:tc>
+          <w:tcPr>
+            <w:tcW w:w="842" w:type="pct"/>
+          </w:tcPr>
+          <w:p/>
+        </w:tc>
+      </w:tr>
+      <w:tr>
+        <w:tc>
+          <w:tcPr>
+            <w:tcW w:w="837" w:type="pct"/>
+          </w:tcPr>
+          <w:p>
+            <w:pPr>
+              <w:pStyle w:val="Coptic"/>
+            </w:pPr>
+            <w:r>
+              <w:t>Ⲥⲱⲧⲉⲙ ⲉ̀ⲡⲉⲛϣ̀ⲗⲏⲗ: ⲡⲉⲛⲟⲩⲣⲟ Ⲡⲭ̄ⲥ̄</w:t>
+            </w:r>
+            <w:r>
+              <w:t>: ⲡⲓⲱ̀ⲟⲩ ⲛⲁⲕ ⲁⲗⲗⲏⲗⲟⲩⲓⲁ̀: Ⲇⲟⲍⲁ ⲭⲓ ⲟ̀ Ⲑⲉⲟⲥ.</w:t>
+            </w:r>
+          </w:p>
+        </w:tc>
+        <w:tc>
+          <w:tcPr>
+            <w:tcW w:w="833" w:type="pct"/>
+          </w:tcPr>
+          <w:p>
+            <w:r>
+              <w:t>Hear our prayer, O Christ our King, Glory be to You Alleluia, Glory be to God.</w:t>
+            </w:r>
+          </w:p>
+        </w:tc>
+        <w:tc>
+          <w:tcPr>
+            <w:tcW w:w="819" w:type="pct"/>
+          </w:tcPr>
+          <w:p>
+            <w:r>
+              <w:t>Hear our prayer: Christ our King: Glory be to You Alleluia: Glory be to God.</w:t>
+            </w:r>
+          </w:p>
+        </w:tc>
+        <w:tc>
+          <w:tcPr>
+            <w:tcW w:w="827" w:type="pct"/>
+          </w:tcPr>
+          <w:p>
+            <w:r>
+              <w:t>Hear our prayer: O Christ our King</w:t>
+            </w:r>
+            <w:r>
+              <w:t>: Glory be to You, Alleluia: Glory be to You, O God.</w:t>
+            </w:r>
+          </w:p>
+        </w:tc>
+        <w:tc>
+          <w:tcPr>
+            <w:tcW w:w="841" w:type="pct"/>
+          </w:tcPr>
+          <w:p/>
+        </w:tc>
+        <w:tc>
+          <w:tcPr>
+            <w:tcW w:w="842" w:type="pct"/>
+          </w:tcPr>
+          <w:p/>
+        </w:tc>
+      </w:tr>
+      <w:tr>
+        <w:tc>
+          <w:tcPr>
+            <w:tcW w:w="837" w:type="pct"/>
+          </w:tcPr>
+          <w:p>
+            <w:pPr>
+              <w:pStyle w:val="Coptic"/>
+            </w:pPr>
+            <w:r>
+              <w:t>Ⲣⲱⲓⲥ ⲉ̀ⲣⲟⲛ Ⲡⲟ̄ⲥ̄: ⲉ̀ⲃⲟⲗ ϧⲉⲛ ⲡⲓⲇⲓⲁⲃⲟⲗⲟⲥ</w:t>
+            </w:r>
+            <w:r>
+              <w:t>: ⲡⲓⲱ̀ⲟⲩ ⲛⲁⲕ ⲁⲗⲗⲏⲗⲟⲩⲓⲁ̀: Ⲇⲟⲍⲁ ⲭⲓ ⲟ̀ Ⲑⲉⲟⲥ.</w:t>
+            </w:r>
+          </w:p>
+        </w:tc>
+        <w:tc>
+          <w:tcPr>
+            <w:tcW w:w="833" w:type="pct"/>
+          </w:tcPr>
+          <w:p>
+            <w:r>
+              <w:t>Guard us O Lord, from the Devil, Glory be to You Alleluia, Glory be to God.</w:t>
+            </w:r>
+          </w:p>
+        </w:tc>
+        <w:tc>
+          <w:tcPr>
+            <w:tcW w:w="819" w:type="pct"/>
+          </w:tcPr>
+          <w:p>
+            <w:r>
+              <w:t>Guard us, O Lord: from the devil: Glory be to You Alleluia: Glory be to God.</w:t>
+            </w:r>
+          </w:p>
+        </w:tc>
+        <w:tc>
+          <w:tcPr>
+            <w:tcW w:w="827" w:type="pct"/>
+          </w:tcPr>
+          <w:p>
+            <w:r>
+              <w:t>Guard us O Lord: from the devil</w:t>
+            </w:r>
+            <w:r>
+              <w:t>: Glory be to You, Alleluia: Glory be to You, O God.</w:t>
+            </w:r>
+          </w:p>
+        </w:tc>
+        <w:tc>
+          <w:tcPr>
+            <w:tcW w:w="841" w:type="pct"/>
+          </w:tcPr>
+          <w:p/>
+        </w:tc>
+        <w:tc>
+          <w:tcPr>
+            <w:tcW w:w="842" w:type="pct"/>
+          </w:tcPr>
+          <w:p/>
+        </w:tc>
+      </w:tr>
+      <w:tr>
+        <w:tc>
+          <w:tcPr>
+            <w:tcW w:w="837" w:type="pct"/>
+          </w:tcPr>
+          <w:p>
+            <w:pPr>
+              <w:pStyle w:val="Coptic"/>
+            </w:pPr>
+            <w:r>
+              <w:t>Ⲡⲉⲕⲣⲁⲛ ϥ̀ⲥ̀ⲙⲁⲣⲱⲟⲩⲧ: ϧⲉⲛ ⲣⲱⲟⲩ ⲛ̀ⲛⲓⲡⲓⲥⲧⲟⲥ</w:t>
+            </w:r>
+            <w:r>
+              <w:t>: ⲡⲓⲱ̀ⲟⲩ ⲛⲁⲕ ⲁⲗⲗⲏⲗⲟⲩⲓⲁ̀: Ⲇⲟⲍⲁ ⲭⲓ ⲟ̀ Ⲑⲉⲟⲥ.</w:t>
+            </w:r>
+          </w:p>
+        </w:tc>
+        <w:tc>
+          <w:tcPr>
+            <w:tcW w:w="833" w:type="pct"/>
+          </w:tcPr>
+          <w:p>
+            <w:r>
+              <w:t>Your Name is blessed, on the mouths of the faithful, Glory be to You Alleluia, Glory be to God.</w:t>
+            </w:r>
+          </w:p>
+        </w:tc>
+        <w:tc>
+          <w:tcPr>
+            <w:tcW w:w="819" w:type="pct"/>
+          </w:tcPr>
+          <w:p>
+            <w:r>
+              <w:t>Your Name is blessed: in the mouths of the faithful: Glory be to You Alleluia: Glory be to God.</w:t>
+            </w:r>
+          </w:p>
+        </w:tc>
+        <w:tc>
+          <w:tcPr>
+            <w:tcW w:w="827" w:type="pct"/>
+          </w:tcPr>
+          <w:p>
+            <w:r>
+              <w:t>Your name is blessed: in the mouths of the faithful</w:t>
+            </w:r>
+            <w:r>
+              <w:t>: Glory be to You, Alleluia: Glory be to You, O God.</w:t>
+            </w:r>
+          </w:p>
+        </w:tc>
+        <w:tc>
+          <w:tcPr>
+            <w:tcW w:w="841" w:type="pct"/>
+          </w:tcPr>
+          <w:p/>
+        </w:tc>
+        <w:tc>
+          <w:tcPr>
+            <w:tcW w:w="842" w:type="pct"/>
+          </w:tcPr>
+          <w:p/>
+        </w:tc>
+      </w:tr>
+      <w:tr>
+        <w:tc>
+          <w:tcPr>
+            <w:tcW w:w="837" w:type="pct"/>
+          </w:tcPr>
+          <w:p>
+            <w:pPr>
+              <w:pStyle w:val="Coptic"/>
+            </w:pPr>
+            <w:r>
+              <w:t>Ⲟⲩⲱ̀ⲟⲩ ⲛ̀ⲧⲉⲕⲙⲉⲑⲛⲟⲩϯ: ϯⲁⲧⲥⲁϫⲓ ⲙ̀ⲙⲟⲥ</w:t>
+            </w:r>
+            <w:r>
+              <w:t>: ⲡⲓⲱ̀ⲟⲩ ⲛⲁⲕ ⲁⲗⲗⲏⲗⲟⲩⲓⲁ̀: Ⲇⲟⲍⲁ ⲭⲓ ⲟ̀ Ⲑⲉⲟⲥ.</w:t>
+            </w:r>
+          </w:p>
+        </w:tc>
+        <w:tc>
+          <w:tcPr>
+            <w:tcW w:w="833" w:type="pct"/>
+          </w:tcPr>
+          <w:p>
+            <w:r>
+              <w:t>Glory to Your divinity, which is unutterable, Glory be to You Alleluia, Glory be to God.</w:t>
+            </w:r>
+          </w:p>
+        </w:tc>
+        <w:tc>
+          <w:tcPr>
+            <w:tcW w:w="819" w:type="pct"/>
+          </w:tcPr>
+          <w:p>
+            <w:r>
+              <w:t>Glory to Your Godliness: which is unutterable: Glory be to You Alleluia: Glory be to God.</w:t>
+            </w:r>
+          </w:p>
+        </w:tc>
+        <w:tc>
+          <w:tcPr>
+            <w:tcW w:w="827" w:type="pct"/>
+          </w:tcPr>
+          <w:p>
+            <w:r>
+              <w:t>Glory to Your divinity: which is unexplainable</w:t>
+            </w:r>
+            <w:r>
+              <w:t>: Glory be to You, Alleluia: Glory be to You, O God.</w:t>
+            </w:r>
+          </w:p>
+        </w:tc>
+        <w:tc>
+          <w:tcPr>
+            <w:tcW w:w="841" w:type="pct"/>
+          </w:tcPr>
+          <w:p/>
+        </w:tc>
+        <w:tc>
+          <w:tcPr>
+            <w:tcW w:w="842" w:type="pct"/>
+          </w:tcPr>
+          <w:p/>
+        </w:tc>
+      </w:tr>
+      <w:tr>
+        <w:tc>
+          <w:tcPr>
+            <w:tcW w:w="837" w:type="pct"/>
+          </w:tcPr>
+          <w:p>
+            <w:pPr>
+              <w:pStyle w:val="Coptic"/>
+            </w:pPr>
+            <w:r>
+              <w:t xml:space="preserve">Ⲝⲱⲟⲩⲛ ⲛ̀ⲑⲟⲕ Ⲡⲟ̄ⲥ̄: </w:t>
+            </w:r>
+            <w:r>
+              <w:lastRenderedPageBreak/>
+              <w:t>ⲛ̀ⲧⲁⲙⲉⲧⲁⲥⲑⲉⲛⲏⲥ</w:t>
+            </w:r>
+            <w:r>
+              <w:t>: ⲡⲓⲱ̀ⲟⲩ ⲛⲁⲕ ⲁⲗⲗⲏⲗⲟⲩⲓⲁ̀: Ⲇⲟⲍⲁ ⲭⲓ ⲟ̀ Ⲑⲉⲟⲥ.</w:t>
+            </w:r>
+          </w:p>
+        </w:tc>
+        <w:tc>
+          <w:tcPr>
+            <w:tcW w:w="833" w:type="pct"/>
+          </w:tcPr>
+          <w:p>
+            <w:r>
+              <w:lastRenderedPageBreak/>
+              <w:t xml:space="preserve">You O Lord know, my </w:t>
+            </w:r>
+            <w:r>
+              <w:lastRenderedPageBreak/>
+              <w:t>weakness, Glory be to You Alleluia, Glory be to God.</w:t>
+            </w:r>
+          </w:p>
+        </w:tc>
+        <w:tc>
+          <w:tcPr>
+            <w:tcW w:w="819" w:type="pct"/>
+          </w:tcPr>
+          <w:p>
+            <w:r>
+              <w:lastRenderedPageBreak/>
+              <w:t xml:space="preserve">You, O Lord: know my </w:t>
+            </w:r>
+            <w:r>
+              <w:lastRenderedPageBreak/>
+              <w:t>weakness: Glory be to You Alleluia: Glory be to God.</w:t>
+            </w:r>
+          </w:p>
+        </w:tc>
+        <w:tc>
+          <w:tcPr>
+            <w:tcW w:w="827" w:type="pct"/>
+          </w:tcPr>
+          <w:p>
+            <w:r>
+              <w:lastRenderedPageBreak/>
+              <w:t xml:space="preserve">O Lord, You know: my </w:t>
+            </w:r>
+            <w:r>
+              <w:lastRenderedPageBreak/>
+              <w:t>weakness</w:t>
+            </w:r>
+            <w:r>
+              <w:t>: Glory be to You, Alleluia: Glory be to You, O God.</w:t>
+            </w:r>
+          </w:p>
+        </w:tc>
+        <w:tc>
+          <w:tcPr>
+            <w:tcW w:w="841" w:type="pct"/>
+          </w:tcPr>
+          <w:p/>
+        </w:tc>
+        <w:tc>
+          <w:tcPr>
+            <w:tcW w:w="842" w:type="pct"/>
+          </w:tcPr>
+          <w:p/>
+        </w:tc>
+      </w:tr>
+      <w:tr>
+        <w:tc>
+          <w:tcPr>
+            <w:tcW w:w="837" w:type="pct"/>
+          </w:tcPr>
+          <w:p>
+            <w:pPr>
+              <w:pStyle w:val="Coptic"/>
+            </w:pPr>
+            <w:r>
+              <w:lastRenderedPageBreak/>
+              <w:t>Ⲛⲁⲓ ⲛⲏⲓ ϧⲉⲛ ⲡⲉⲕⲛⲁⲓ: ⲱ̀ ⲡⲓⲇⲏⲙⲓⲟⲣⲅⲟⲥ</w:t>
+            </w:r>
+            <w:r>
+              <w:t>: ⲡⲓⲱ̀ⲟⲩ ⲛⲁⲕ ⲁⲗⲗⲏⲗⲟⲩⲓⲁ̀: Ⲇⲟⲍⲁ ⲭⲓ ⲟ̀ Ⲑⲉⲟⲥ.</w:t>
+            </w:r>
+          </w:p>
+        </w:tc>
+        <w:tc>
+          <w:tcPr>
+            <w:tcW w:w="833" w:type="pct"/>
+          </w:tcPr>
+          <w:p>
+            <w:r>
+              <w:t>In Your mercy O Creator, have mercy on me, Glory be to You Alleluia, Glory be to God.</w:t>
+            </w:r>
+          </w:p>
+        </w:tc>
+        <w:tc>
+          <w:tcPr>
+            <w:tcW w:w="819" w:type="pct"/>
+          </w:tcPr>
+          <w:p>
+            <w:r>
+              <w:t>Have mercy on me: in Your mercy, O Creator: Glory be to You Alleluia: Glory be to God.</w:t>
+            </w:r>
+          </w:p>
+        </w:tc>
+        <w:tc>
+          <w:tcPr>
+            <w:tcW w:w="827" w:type="pct"/>
+          </w:tcPr>
+          <w:p>
+            <w:r>
+              <w:t>Have mercy on me: in Your mercy, O Creator</w:t>
+            </w:r>
+            <w:r>
+              <w:t>: Glory be to You, Alleluia: Glory be to You, O God.</w:t>
+            </w:r>
+          </w:p>
+        </w:tc>
+        <w:tc>
+          <w:tcPr>
+            <w:tcW w:w="841" w:type="pct"/>
+          </w:tcPr>
+          <w:p/>
+        </w:tc>
+        <w:tc>
+          <w:tcPr>
+            <w:tcW w:w="842" w:type="pct"/>
+          </w:tcPr>
+          <w:p/>
+        </w:tc>
+      </w:tr>
+      <w:tr>
+        <w:tc>
+          <w:tcPr>
+            <w:tcW w:w="837" w:type="pct"/>
+          </w:tcPr>
+          <w:p>
+            <w:pPr>
+              <w:pStyle w:val="Coptic"/>
+            </w:pPr>
+            <w:r>
+              <w:t>Ⲙⲡⲉⲣⲉⲛⲧⲉⲛ ⲁⲛⲟⲛ: ⲉ̀ϧⲟⲩⲛ ⲉ̀ⲡⲓⲣⲁⲥⲙⲟⲥ</w:t>
+            </w:r>
+            <w:r>
+              <w:t>: ⲡⲓⲱ̀ⲟⲩ ⲛⲁⲕ ⲁⲗⲗⲏⲗⲟⲩⲓⲁ̀: Ⲇⲟⲍⲁ ⲭⲓ ⲟ̀ Ⲑⲉⲟⲥ.</w:t>
+            </w:r>
+          </w:p>
+        </w:tc>
+        <w:tc>
+          <w:tcPr>
+            <w:tcW w:w="833" w:type="pct"/>
+          </w:tcPr>
+          <w:p>
+            <w:r>
+              <w:t>Lead us not, into temptation, Glory be to You Alleluia, Glory be to God.</w:t>
+            </w:r>
+          </w:p>
+        </w:tc>
+        <w:tc>
+          <w:tcPr>
+            <w:tcW w:w="819" w:type="pct"/>
+          </w:tcPr>
+          <w:p>
+            <w:r>
+              <w:t>Do not lead us: into temptation: Glory be to You Alleluia: Glory be to God.</w:t>
+            </w:r>
+          </w:p>
+        </w:tc>
+        <w:tc>
+          <w:tcPr>
+            <w:tcW w:w="827" w:type="pct"/>
+          </w:tcPr>
+          <w:p>
+            <w:r>
+              <w:t>Lead us not: into temptation</w:t>
+            </w:r>
+            <w:r>
+              <w:t>: Glory be to You, Alleluia: Glory be to You, O God.</w:t>
+            </w:r>
+          </w:p>
+        </w:tc>
+        <w:tc>
+          <w:tcPr>
+            <w:tcW w:w="841" w:type="pct"/>
+          </w:tcPr>
+          <w:p/>
+        </w:tc>
+        <w:tc>
+          <w:tcPr>
+            <w:tcW w:w="842" w:type="pct"/>
+          </w:tcPr>
+          <w:p/>
+        </w:tc>
+      </w:tr>
+      <w:tr>
+        <w:tc>
+          <w:tcPr>
+            <w:tcW w:w="837" w:type="pct"/>
+          </w:tcPr>
+          <w:p>
+            <w:pPr>
+              <w:pStyle w:val="Coptic"/>
+            </w:pPr>
+            <w:r>
               <w:t>Ⲗⲁⲥ ⲛⲓⲃⲉⲛ ⲥⲉϩⲱⲥ: ⲉ̀ⲡⲉⲕⲣⲁⲛ ⲛ̀ⲁⲗⲏⲑⲱⲥ</w:t>
             </w:r>
             <w:r>
@@ -1162,7 +1417,11 @@
           <w:tcPr>
             <w:tcW w:w="833" w:type="pct"/>
           </w:tcPr>
-          <w:p/>
+          <w:p>
+            <w:r>
+              <w:t>Truly every tongue, praises Your Name, Glory be to You Alleluia, Glory be to God.</w:t>
+            </w:r>
+          </w:p>
         </w:tc>
         <w:tc>
           <w:tcPr>
@@ -1178,7 +1437,14 @@
           <w:tcPr>
             <w:tcW w:w="827" w:type="pct"/>
           </w:tcPr>
-          <w:p/>
+          <w:p>
+            <w:r>
+              <w:t>Every tongue praises: Your name in truth</w:t>
+            </w:r>
+            <w:r>
+              <w:t>: Glory be to You, Alleluia: Glory be to You, O God.</w:t>
+            </w:r>
+          </w:p>
         </w:tc>
         <w:tc>
           <w:tcPr>
@@ -1214,7 +1480,11 @@
           <w:tcPr>
             <w:tcW w:w="833" w:type="pct"/>
           </w:tcPr>
-          <w:p/>
+          <w:p>
+            <w:r>
+              <w:t>Let Your help, come speedily to me, Glory be to You Alleluia, Glory be to God.</w:t>
+            </w:r>
+          </w:p>
         </w:tc>
         <w:tc>
           <w:tcPr>
@@ -1230,7 +1500,14 @@
           <w:tcPr>
             <w:tcW w:w="827" w:type="pct"/>
           </w:tcPr>
-          <w:p/>
+          <w:p>
+            <w:r>
+              <w:t>Let Your help: come speedily to me</w:t>
+            </w:r>
+            <w:r>
+              <w:t>: Glory be to You, Alleluia: Glory be to You, O God.</w:t>
+            </w:r>
+          </w:p>
         </w:tc>
         <w:tc>
           <w:tcPr>
@@ -1269,7 +1546,11 @@
           <w:tcPr>
             <w:tcW w:w="833" w:type="pct"/>
           </w:tcPr>
-          <w:p/>
+          <w:p>
+            <w:r>
+              <w:t>Jesus is my hope, Jesus is my help, Glory be to You Alleluia, Glory be to God.</w:t>
+            </w:r>
+          </w:p>
         </w:tc>
         <w:tc>
           <w:tcPr>
@@ -1285,7 +1566,14 @@
           <w:tcPr>
             <w:tcW w:w="827" w:type="pct"/>
           </w:tcPr>
-          <w:p/>
+          <w:p>
+            <w:r>
+              <w:t>Jesus is my hope: Jesus is my help</w:t>
+            </w:r>
+            <w:r>
+              <w:t>: Glory be to You, Alleluia: Glory be to You, O God.</w:t>
+            </w:r>
+          </w:p>
         </w:tc>
         <w:tc>
           <w:tcPr>
@@ -1321,7 +1609,11 @@
           <w:tcPr>
             <w:tcW w:w="833" w:type="pct"/>
           </w:tcPr>
-          <w:p/>
+          <w:p>
+            <w:r>
+              <w:t>Yours is the power, until the end of time, Glory be to You Alleluia, Glory be to God.</w:t>
+            </w:r>
+          </w:p>
         </w:tc>
         <w:tc>
           <w:tcPr>
@@ -1337,7 +1629,14 @@
           <w:tcPr>
             <w:tcW w:w="827" w:type="pct"/>
           </w:tcPr>
-          <w:p/>
+          <w:p>
+            <w:r>
+              <w:t>Yours is the majesty: until the end of times</w:t>
+            </w:r>
+            <w:r>
+              <w:t>: Glory be to You, Alleluia: Glory be to You, O God.</w:t>
+            </w:r>
+          </w:p>
         </w:tc>
         <w:tc>
           <w:tcPr>
@@ -1373,7 +1672,11 @@
           <w:tcPr>
             <w:tcW w:w="833" w:type="pct"/>
           </w:tcPr>
-          <w:p/>
+          <w:p>
+            <w:r>
+              <w:t>Behold I will bless You, O Son of God, Glory be to You Alleluia, Glory be to God.</w:t>
+            </w:r>
+          </w:p>
         </w:tc>
         <w:tc>
           <w:tcPr>
@@ -1389,7 +1692,14 @@
           <w:tcPr>
             <w:tcW w:w="827" w:type="pct"/>
           </w:tcPr>
-          <w:p/>
+          <w:p>
+            <w:r>
+              <w:t>Behold, I will praise You: O Son of God</w:t>
+            </w:r>
+            <w:r>
+              <w:t>: Glory be to You, Alleluia: Glory be to You, O God.</w:t>
+            </w:r>
+          </w:p>
         </w:tc>
         <w:tc>
           <w:tcPr>
@@ -1425,7 +1735,11 @@
           <w:tcPr>
             <w:tcW w:w="833" w:type="pct"/>
           </w:tcPr>
-          <w:p/>
+          <w:p>
+            <w:r>
+              <w:t>Plenteous are Your mercies, O Eternal One, Glory be to You Alleluia, Glory be to God.</w:t>
+            </w:r>
+          </w:p>
         </w:tc>
         <w:tc>
           <w:tcPr>
@@ -1441,7 +1755,14 @@
           <w:tcPr>
             <w:tcW w:w="827" w:type="pct"/>
           </w:tcPr>
-          <w:p/>
+          <w:p>
+            <w:r>
+              <w:t>Plenteous are Your mercies: O Eternal One</w:t>
+            </w:r>
+            <w:r>
+              <w:t>: Glory be to You, Alleluia: Glory be to You, O God.</w:t>
+            </w:r>
+          </w:p>
         </w:tc>
         <w:tc>
           <w:tcPr>
@@ -1469,6 +1790,89 @@
               <w:t>Ⲉⲣⲉ ⲡⲓⲧⲁⲓⲟ: ⲉⲣⲡ̀ⲉⲡⲓ ⲛ̀Ⲑⲉⲟⲥ</w:t>
             </w:r>
             <w:r>
+              <w:t xml:space="preserve">: </w:t>
+            </w:r>
+            <w:r>
+              <w:lastRenderedPageBreak/>
+              <w:t>ⲡⲓⲱ̀ⲟⲩ ⲛⲁⲕ ⲁⲗⲗⲏⲗⲟⲩⲓⲁ̀: Ⲇⲟⲍⲁ ⲭⲓ ⲟ̀ Ⲑⲉⲟⲥ.</w:t>
+            </w:r>
+          </w:p>
+        </w:tc>
+        <w:tc>
+          <w:tcPr>
+            <w:tcW w:w="833" w:type="pct"/>
+          </w:tcPr>
+          <w:p>
+            <w:r>
+              <w:lastRenderedPageBreak/>
+              <w:t xml:space="preserve">Behold the honor, befits the </w:t>
+            </w:r>
+            <w:r>
+              <w:lastRenderedPageBreak/>
+              <w:t>Lord, Glory be to You Alleluia, Glory be to God.</w:t>
+            </w:r>
+          </w:p>
+        </w:tc>
+        <w:tc>
+          <w:tcPr>
+            <w:tcW w:w="819" w:type="pct"/>
+          </w:tcPr>
+          <w:p>
+            <w:r>
+              <w:lastRenderedPageBreak/>
+              <w:t xml:space="preserve">The honor is: befitting to God: </w:t>
+            </w:r>
+            <w:r>
+              <w:lastRenderedPageBreak/>
+              <w:t>Glory be to You Alleluia: Glory be to God.</w:t>
+            </w:r>
+          </w:p>
+        </w:tc>
+        <w:tc>
+          <w:tcPr>
+            <w:tcW w:w="827" w:type="pct"/>
+          </w:tcPr>
+          <w:p>
+            <w:r>
+              <w:lastRenderedPageBreak/>
+              <w:t>The honor: is due to God</w:t>
+            </w:r>
+            <w:r>
+              <w:t xml:space="preserve">: Glory </w:t>
+            </w:r>
+            <w:r>
+              <w:lastRenderedPageBreak/>
+              <w:t>be to You, Alleluia: Glory be to You, O God.</w:t>
+            </w:r>
+          </w:p>
+        </w:tc>
+        <w:tc>
+          <w:tcPr>
+            <w:tcW w:w="841" w:type="pct"/>
+          </w:tcPr>
+          <w:p/>
+        </w:tc>
+        <w:tc>
+          <w:tcPr>
+            <w:tcW w:w="842" w:type="pct"/>
+          </w:tcPr>
+          <w:p/>
+        </w:tc>
+      </w:tr>
+      <w:tr>
+        <w:tc>
+          <w:tcPr>
+            <w:tcW w:w="837" w:type="pct"/>
+          </w:tcPr>
+          <w:p>
+            <w:pPr>
+              <w:pStyle w:val="Coptic"/>
+            </w:pPr>
+            <w:r>
+              <w:lastRenderedPageBreak/>
+              <w:t>Ⲇⲉⲥⲡⲟⲧⲁ ⲛⲁⲓ ⲛⲏⲓ: ⲱ̀ ⲡⲓⲁⲓⲇⲓⲟⲥ</w:t>
+            </w:r>
+            <w:r>
               <w:t>: ⲡⲓⲱ̀ⲟⲩ ⲛⲁⲕ ⲁⲗⲗⲏⲗⲟⲩⲓⲁ̀: Ⲇⲟⲍⲁ ⲭⲓ ⲟ̀ Ⲑⲉⲟⲥ.</w:t>
             </w:r>
           </w:p>
@@ -1477,48 +1881,59 @@
           <w:tcPr>
             <w:tcW w:w="833" w:type="pct"/>
           </w:tcPr>
-          <w:p/>
-        </w:tc>
-        <w:tc>
-          <w:tcPr>
-            <w:tcW w:w="819" w:type="pct"/>
-          </w:tcPr>
-          <w:p>
-            <w:r>
-              <w:t>The honor is: befitting to God: Glory be to You Alleluia: Glory be to God.</w:t>
-            </w:r>
-          </w:p>
-        </w:tc>
-        <w:tc>
-          <w:tcPr>
-            <w:tcW w:w="827" w:type="pct"/>
-          </w:tcPr>
-          <w:p/>
-        </w:tc>
-        <w:tc>
-          <w:tcPr>
-            <w:tcW w:w="841" w:type="pct"/>
-          </w:tcPr>
-          <w:p/>
-        </w:tc>
-        <w:tc>
-          <w:tcPr>
-            <w:tcW w:w="842" w:type="pct"/>
-          </w:tcPr>
-          <w:p/>
-        </w:tc>
-      </w:tr>
-      <w:tr>
-        <w:tc>
-          <w:tcPr>
-            <w:tcW w:w="837" w:type="pct"/>
-          </w:tcPr>
-          <w:p>
-            <w:pPr>
-              <w:pStyle w:val="Coptic"/>
-            </w:pPr>
-            <w:r>
-              <w:t>Ⲇⲉⲥⲡⲟⲧⲁ ⲛⲁⲓ ⲛⲏⲓ: ⲱ̀ ⲡⲓⲁⲓⲇⲓⲟⲥ</w:t>
+          <w:p>
+            <w:r>
+              <w:t>O Master have mercy on me, O Eternal One, Glory be to You Alleluia, Glory be to God.</w:t>
+            </w:r>
+          </w:p>
+        </w:tc>
+        <w:tc>
+          <w:tcPr>
+            <w:tcW w:w="819" w:type="pct"/>
+          </w:tcPr>
+          <w:p>
+            <w:r>
+              <w:t>O Master, have mercy: on me, O Eternal One: Glory be to You Alleluia: Glory be to God.</w:t>
+            </w:r>
+          </w:p>
+        </w:tc>
+        <w:tc>
+          <w:tcPr>
+            <w:tcW w:w="827" w:type="pct"/>
+          </w:tcPr>
+          <w:p>
+            <w:r>
+              <w:t>O Master, have mercy on up: O Eternal One</w:t>
+            </w:r>
+            <w:r>
+              <w:t>: Glory be to You, Alleluia: Glory be to You, O God.</w:t>
+            </w:r>
+          </w:p>
+        </w:tc>
+        <w:tc>
+          <w:tcPr>
+            <w:tcW w:w="841" w:type="pct"/>
+          </w:tcPr>
+          <w:p/>
+        </w:tc>
+        <w:tc>
+          <w:tcPr>
+            <w:tcW w:w="842" w:type="pct"/>
+          </w:tcPr>
+          <w:p/>
+        </w:tc>
+      </w:tr>
+      <w:tr>
+        <w:tc>
+          <w:tcPr>
+            <w:tcW w:w="837" w:type="pct"/>
+          </w:tcPr>
+          <w:p>
+            <w:pPr>
+              <w:pStyle w:val="Coptic"/>
+            </w:pPr>
+            <w:r>
+              <w:t>Ⲅⲉ ⲅⲁⲣ ⲛ̀ⲑⲟⲕ Ⲡⲟ̄ⲥ̄: ⲡ̀ⲟⲩⲣⲟ ⲛ̀ⲛⲁⲓⲇⲓⲕⲉⲟⲥ</w:t>
             </w:r>
             <w:r>
               <w:t>: ⲡⲓⲱ̀ⲟⲩ ⲛⲁⲕ ⲁⲗⲗⲏⲗⲟⲩⲓⲁ̀: Ⲇⲟⲍⲁ ⲭⲓ ⲟ̀ Ⲑⲉⲟⲥ.</w:t>
@@ -1529,48 +1944,59 @@
           <w:tcPr>
             <w:tcW w:w="833" w:type="pct"/>
           </w:tcPr>
-          <w:p/>
-        </w:tc>
-        <w:tc>
-          <w:tcPr>
-            <w:tcW w:w="819" w:type="pct"/>
-          </w:tcPr>
-          <w:p>
-            <w:r>
-              <w:t>O Master, have mercy: on me, O Eternal One: Glory be to You Alleluia: Glory be to God.</w:t>
-            </w:r>
-          </w:p>
-        </w:tc>
-        <w:tc>
-          <w:tcPr>
-            <w:tcW w:w="827" w:type="pct"/>
-          </w:tcPr>
-          <w:p/>
-        </w:tc>
-        <w:tc>
-          <w:tcPr>
-            <w:tcW w:w="841" w:type="pct"/>
-          </w:tcPr>
-          <w:p/>
-        </w:tc>
-        <w:tc>
-          <w:tcPr>
-            <w:tcW w:w="842" w:type="pct"/>
-          </w:tcPr>
-          <w:p/>
-        </w:tc>
-      </w:tr>
-      <w:tr>
-        <w:tc>
-          <w:tcPr>
-            <w:tcW w:w="837" w:type="pct"/>
-          </w:tcPr>
-          <w:p>
-            <w:pPr>
-              <w:pStyle w:val="Coptic"/>
-            </w:pPr>
-            <w:r>
-              <w:t>Ⲅⲉ ⲅⲁⲣ ⲛ̀ⲑⲟⲕ Ⲡⲟ̄ⲥ̄: ⲡ̀ⲟⲩⲣⲟ ⲛ̀ⲛⲁⲓⲇⲓⲕⲉⲟⲥ</w:t>
+          <w:p>
+            <w:r>
+              <w:t>For You are O Lord, the King of the righteous, Glory be to You Alleluia, Glory be to God.</w:t>
+            </w:r>
+          </w:p>
+        </w:tc>
+        <w:tc>
+          <w:tcPr>
+            <w:tcW w:w="819" w:type="pct"/>
+          </w:tcPr>
+          <w:p>
+            <w:r>
+              <w:t>For You are, O Lord: the King of righteous: Glory be to You Alleluia: Glory be to God.</w:t>
+            </w:r>
+          </w:p>
+        </w:tc>
+        <w:tc>
+          <w:tcPr>
+            <w:tcW w:w="827" w:type="pct"/>
+          </w:tcPr>
+          <w:p>
+            <w:r>
+              <w:t>You are, O Lord: the King of the righteous</w:t>
+            </w:r>
+            <w:r>
+              <w:t>: Glory be to You, Alleluia: Glory be to You, O God.</w:t>
+            </w:r>
+          </w:p>
+        </w:tc>
+        <w:tc>
+          <w:tcPr>
+            <w:tcW w:w="841" w:type="pct"/>
+          </w:tcPr>
+          <w:p/>
+        </w:tc>
+        <w:tc>
+          <w:tcPr>
+            <w:tcW w:w="842" w:type="pct"/>
+          </w:tcPr>
+          <w:p/>
+        </w:tc>
+      </w:tr>
+      <w:tr>
+        <w:tc>
+          <w:tcPr>
+            <w:tcW w:w="837" w:type="pct"/>
+          </w:tcPr>
+          <w:p>
+            <w:pPr>
+              <w:pStyle w:val="Coptic"/>
+            </w:pPr>
+            <w:r>
+              <w:t>Ⲃⲟⲏ̀ⲑⲓⲁ ⲅⲁⲣ ⲛⲓⲃⲉⲛ: ⲥⲉ ⲉⲃⲟⲗϩⲓⲧⲉⲛ Ⲑⲉⲟⲥ</w:t>
             </w:r>
             <w:r>
               <w:t>: ⲡⲓⲱ̀ⲟⲩ ⲛⲁⲕ ⲁⲗⲗⲏⲗⲟⲩⲓⲁ̀: Ⲇⲟⲍⲁ ⲭⲓ ⲟ̀ Ⲑⲉⲟⲥ.</w:t>
@@ -1581,59 +2007,11 @@
           <w:tcPr>
             <w:tcW w:w="833" w:type="pct"/>
           </w:tcPr>
-          <w:p/>
-        </w:tc>
-        <w:tc>
-          <w:tcPr>
-            <w:tcW w:w="819" w:type="pct"/>
-          </w:tcPr>
-          <w:p>
-            <w:r>
-              <w:t>For You are, O Lord: the King of righteous: Glory be to You Alleluia: Glory be to God.</w:t>
-            </w:r>
-          </w:p>
-        </w:tc>
-        <w:tc>
-          <w:tcPr>
-            <w:tcW w:w="827" w:type="pct"/>
-          </w:tcPr>
-          <w:p/>
-        </w:tc>
-        <w:tc>
-          <w:tcPr>
-            <w:tcW w:w="841" w:type="pct"/>
-          </w:tcPr>
-          <w:p/>
-        </w:tc>
-        <w:tc>
-          <w:tcPr>
-            <w:tcW w:w="842" w:type="pct"/>
-          </w:tcPr>
-          <w:p/>
-        </w:tc>
-      </w:tr>
-      <w:tr>
-        <w:tc>
-          <w:tcPr>
-            <w:tcW w:w="837" w:type="pct"/>
-          </w:tcPr>
-          <w:p>
-            <w:pPr>
-              <w:pStyle w:val="Coptic"/>
-            </w:pPr>
-            <w:r>
-              <w:t>Ⲃⲟⲏ̀ⲑⲓⲁ ⲅⲁⲣ ⲛⲓⲃⲉⲛ: ⲥⲉ ⲉⲃⲟⲗϩⲓⲧⲉⲛ Ⲑⲉⲟⲥ</w:t>
-            </w:r>
-            <w:r>
-              <w:t>: ⲡⲓⲱ̀ⲟⲩ ⲛⲁⲕ ⲁⲗⲗⲏⲗⲟⲩⲓⲁ̀: Ⲇⲟⲍⲁ ⲭⲓ ⲟ̀ Ⲑⲉⲟⲥ.</w:t>
-            </w:r>
-          </w:p>
-        </w:tc>
-        <w:tc>
-          <w:tcPr>
-            <w:tcW w:w="833" w:type="pct"/>
-          </w:tcPr>
-          <w:p/>
+          <w:p>
+            <w:r>
+              <w:t>For all the help, is from the Lord God, Glory be to You Alleluia, Glory be to God.</w:t>
+            </w:r>
+          </w:p>
         </w:tc>
         <w:tc>
           <w:tcPr>
@@ -1649,36 +2027,39 @@
           <w:tcPr>
             <w:tcW w:w="827" w:type="pct"/>
           </w:tcPr>
-          <w:p/>
-        </w:tc>
-        <w:tc>
-          <w:tcPr>
-            <w:tcW w:w="841" w:type="pct"/>
-          </w:tcPr>
-          <w:p/>
-        </w:tc>
-        <w:tc>
-          <w:tcPr>
-            <w:tcW w:w="842" w:type="pct"/>
-          </w:tcPr>
-          <w:p/>
-        </w:tc>
-      </w:tr>
-      <w:tr>
-        <w:tc>
-          <w:tcPr>
-            <w:tcW w:w="837" w:type="pct"/>
-          </w:tcPr>
-          <w:p>
-            <w:pPr>
-              <w:pStyle w:val="Coptic"/>
-            </w:pPr>
-            <w:r>
-              <w:t xml:space="preserve">Ⲁⲓⲙⲉⲛⲣⲉ ⲡⲉⲕϩⲟ: ϫⲟⲕⲧⲉⲛ ⲉ̀ⲃⲟⲗ </w:t>
-            </w:r>
-            <w:r>
-              <w:lastRenderedPageBreak/>
-              <w:t xml:space="preserve">ⲕⲁⲗⲱⲥ: ⲛⲓⲱ̀ⲟⲩ ⲛⲁⲕ ⲁⲗⲗⲏⲗⲟⲩⲓⲁ̀: </w:t>
+          <w:p>
+            <w:r>
+              <w:t>All help: is from God</w:t>
+            </w:r>
+            <w:r>
+              <w:t>: Glory be to You, Alleluia: Glory be to You, O God.</w:t>
+            </w:r>
+          </w:p>
+        </w:tc>
+        <w:tc>
+          <w:tcPr>
+            <w:tcW w:w="841" w:type="pct"/>
+          </w:tcPr>
+          <w:p/>
+        </w:tc>
+        <w:tc>
+          <w:tcPr>
+            <w:tcW w:w="842" w:type="pct"/>
+          </w:tcPr>
+          <w:p/>
+        </w:tc>
+      </w:tr>
+      <w:tr>
+        <w:tc>
+          <w:tcPr>
+            <w:tcW w:w="837" w:type="pct"/>
+          </w:tcPr>
+          <w:p>
+            <w:pPr>
+              <w:pStyle w:val="Coptic"/>
+            </w:pPr>
+            <w:r>
+              <w:t xml:space="preserve">Ⲁⲓⲙⲉⲛⲣⲉ ⲡⲉⲕϩⲟ: ϫⲟⲕⲧⲉⲛ ⲉ̀ⲃⲟⲗ ⲕⲁⲗⲱⲥ: ⲛⲓⲱ̀ⲟⲩ ⲛⲁⲕ ⲁⲗⲗⲏⲗⲟⲩⲓⲁ̀: </w:t>
             </w:r>
             <w:r>
               <w:t>Ⲇⲟⲍⲁ ⲭⲓ ⲟ̀ Ⲑⲉⲟⲥ.</w:t>
@@ -1689,224 +2070,34 @@
           <w:tcPr>
             <w:tcW w:w="833" w:type="pct"/>
           </w:tcPr>
-          <w:p/>
-        </w:tc>
-        <w:tc>
-          <w:tcPr>
-            <w:tcW w:w="819" w:type="pct"/>
-          </w:tcPr>
-          <w:p>
-            <w:r>
-              <w:t xml:space="preserve">I love Your face: so fully perfect </w:t>
-            </w:r>
-            <w:r>
-              <w:lastRenderedPageBreak/>
-              <w:t>us: Glory be to You Alleluia: Glory be to God.</w:t>
-            </w:r>
-          </w:p>
-        </w:tc>
-        <w:tc>
-          <w:tcPr>
-            <w:tcW w:w="827" w:type="pct"/>
-          </w:tcPr>
-          <w:p/>
-        </w:tc>
-        <w:tc>
-          <w:tcPr>
-            <w:tcW w:w="841" w:type="pct"/>
-          </w:tcPr>
-          <w:p/>
-        </w:tc>
-        <w:tc>
-          <w:tcPr>
-            <w:tcW w:w="842" w:type="pct"/>
-          </w:tcPr>
-          <w:p/>
-        </w:tc>
-      </w:tr>
-      <w:tr>
-        <w:tc>
-          <w:tcPr>
-            <w:tcW w:w="837" w:type="pct"/>
-          </w:tcPr>
-          <w:p>
-            <w:pPr>
-              <w:pStyle w:val="Coptic"/>
-            </w:pPr>
-            <w:r>
-              <w:lastRenderedPageBreak/>
-              <w:t>Ⲗⲟⲓⲡⲟⲛ ⲁⲛϣⲁⲛⲑⲱⲟⲩϯ: ⲉ̀ϯⲡ̀ⲣⲟⲥⲉⲩⲭⲏ: ⲙⲁⲣⲉⲛⲥ̀ⲙⲟⲩ ⲉ̀ⲡⲓⲣⲁⲛ: ⲛ̀ⲧⲉ Ⲡⲁⲟ̄ⲥ̄ Ⲓⲏ̄ⲥ̄.</w:t>
-            </w:r>
-          </w:p>
-        </w:tc>
-        <w:tc>
-          <w:tcPr>
-            <w:tcW w:w="833" w:type="pct"/>
-          </w:tcPr>
-          <w:p/>
-        </w:tc>
-        <w:tc>
-          <w:tcPr>
-            <w:tcW w:w="819" w:type="pct"/>
-          </w:tcPr>
-          <w:p>
-            <w:r>
-              <w:t>Henceforth when we gather: for prayer: let us bless the Name: of my Lord Jesus.</w:t>
-            </w:r>
-          </w:p>
-        </w:tc>
-        <w:tc>
-          <w:tcPr>
-            <w:tcW w:w="827" w:type="pct"/>
-          </w:tcPr>
-          <w:p/>
-        </w:tc>
-        <w:tc>
-          <w:tcPr>
-            <w:tcW w:w="841" w:type="pct"/>
-          </w:tcPr>
-          <w:p/>
-        </w:tc>
-        <w:tc>
-          <w:tcPr>
-            <w:tcW w:w="842" w:type="pct"/>
-          </w:tcPr>
-          <w:p/>
-        </w:tc>
-      </w:tr>
-      <w:tr>
-        <w:tc>
-          <w:tcPr>
-            <w:tcW w:w="837" w:type="pct"/>
-          </w:tcPr>
-          <w:p>
-            <w:pPr>
-              <w:pStyle w:val="Coptic"/>
-            </w:pPr>
-            <w:r>
-              <w:t>Ϫⲉ ⲧⲉⲛⲛⲁⲥ̀ⲙⲟⲩ ⲉ̀ⲣⲟⲕ: ⲱ̀ Ⲡⲁⲟ̄ⲥ̄ Ⲓⲏ̄ⲥ̄: ⲛⲁϩⲙⲉⲛ ϧⲉⲛ Ⲡⲉⲕⲣⲁⲛ: ϫⲉ ⲁⲛⲉⲣϩⲉⲗⲡⲓⲥ ⲉ̀ⲣⲟⲕ.</w:t>
-            </w:r>
-          </w:p>
-        </w:tc>
-        <w:tc>
-          <w:tcPr>
-            <w:tcW w:w="833" w:type="pct"/>
-          </w:tcPr>
-          <w:p/>
-        </w:tc>
-        <w:tc>
-          <w:tcPr>
-            <w:tcW w:w="819" w:type="pct"/>
-          </w:tcPr>
-          <w:p>
-            <w:r>
-              <w:t>We will bless You: O my Lord Jesus: deliver us by Your Name: for we have hope in You.</w:t>
-            </w:r>
-          </w:p>
-        </w:tc>
-        <w:tc>
-          <w:tcPr>
-            <w:tcW w:w="827" w:type="pct"/>
-          </w:tcPr>
-          <w:p/>
-        </w:tc>
-        <w:tc>
-          <w:tcPr>
-            <w:tcW w:w="841" w:type="pct"/>
-          </w:tcPr>
-          <w:p/>
-        </w:tc>
-        <w:tc>
-          <w:tcPr>
-            <w:tcW w:w="842" w:type="pct"/>
-          </w:tcPr>
-          <w:p/>
-        </w:tc>
-      </w:tr>
-      <w:tr>
-        <w:tc>
-          <w:tcPr>
-            <w:tcW w:w="837" w:type="pct"/>
-          </w:tcPr>
-          <w:p>
-            <w:pPr>
-              <w:pStyle w:val="Coptic"/>
-            </w:pPr>
-            <w:r>
-              <w:t>Ⲉⲑⲣⲉⲛϩⲱⲥ ⲉ̀ⲣⲟⲕ: ⲛⲉⲙ Ⲡⲉⲕⲓⲱⲧ ⲛ̀ⲁ̀ⲅⲁⲱⲟⲥ: ⲛⲉⲡ Ⲡⲓⲡ̄ⲛ̄ⲁ̄ ⲉ̄ⲑ̄ⲩ̄: ⲏⲉ ⲁⲕⲓ̀ ⲁⲕⲥⲱϯ ⲙ̀ⲙⲟⲛ.</w:t>
-            </w:r>
-          </w:p>
-        </w:tc>
-        <w:tc>
-          <w:tcPr>
-            <w:tcW w:w="833" w:type="pct"/>
-          </w:tcPr>
-          <w:p/>
-        </w:tc>
-        <w:tc>
-          <w:tcPr>
-            <w:tcW w:w="819" w:type="pct"/>
-          </w:tcPr>
-          <w:p>
-            <w:r>
-              <w:t>That we may praise You: with Your Good Father: and the Holy Spirit: for You have come and saved us.</w:t>
-            </w:r>
-          </w:p>
-        </w:tc>
-        <w:tc>
-          <w:tcPr>
-            <w:tcW w:w="827" w:type="pct"/>
-          </w:tcPr>
-          <w:p/>
-        </w:tc>
-        <w:tc>
-          <w:tcPr>
-            <w:tcW w:w="841" w:type="pct"/>
-          </w:tcPr>
-          <w:p/>
-        </w:tc>
-        <w:tc>
-          <w:tcPr>
-            <w:tcW w:w="842" w:type="pct"/>
-          </w:tcPr>
-          <w:p/>
-        </w:tc>
-      </w:tr>
-      <w:tr>
-        <w:tc>
-          <w:tcPr>
-            <w:tcW w:w="837" w:type="pct"/>
-          </w:tcPr>
-          <w:p>
-            <w:pPr>
-              <w:pStyle w:val="Coptic"/>
-            </w:pPr>
-            <w:r>
-              <w:t>Ⲇⲟⲝⲁ Ⲡⲁⲧⲣⲓ ⲕⲉ Ⲩⲓⲱ: ⲕⲉ ⲁ̀ⲅⲓⲱ̀ Ⲡⲛ̄ⲁ̄ⲧⲓ: Ⲕⲉ ⲛⲩⲛ ⲕⲉ ⲁ̀ⲓ̀ ⲕⲉ ⲓⲥ ⲧⲟⲩⲥ ⲉ̀ⲱ̀ⲛⲁⲥ ⲧⲱⲛ ⲉ̀ⲱ̀ⲛⲱⲛ ⲁ̀ⲙⲏⲛ.</w:t>
-            </w:r>
-          </w:p>
-        </w:tc>
-        <w:tc>
-          <w:tcPr>
-            <w:tcW w:w="833" w:type="pct"/>
-          </w:tcPr>
-          <w:p/>
-        </w:tc>
-        <w:tc>
-          <w:tcPr>
-            <w:tcW w:w="819" w:type="pct"/>
-          </w:tcPr>
-          <w:p>
-            <w:r>
-              <w:t>Glory be to the Father and the Son: and the Holy Spirit: now and forever and unto: the age of all ages, Amen.</w:t>
-            </w:r>
-          </w:p>
-        </w:tc>
-        <w:tc>
-          <w:tcPr>
-            <w:tcW w:w="827" w:type="pct"/>
-          </w:tcPr>
-          <w:p/>
+          <w:p>
+            <w:r>
+              <w:t>I love Your face, make us all perfect, Glory be to You Alleluia, Glory be to God.</w:t>
+            </w:r>
+          </w:p>
+        </w:tc>
+        <w:tc>
+          <w:tcPr>
+            <w:tcW w:w="819" w:type="pct"/>
+          </w:tcPr>
+          <w:p>
+            <w:r>
+              <w:t>I love Your face: so fully perfect us: Glory be to You Alleluia: Glory be to God.</w:t>
+            </w:r>
+          </w:p>
+        </w:tc>
+        <w:tc>
+          <w:tcPr>
+            <w:tcW w:w="827" w:type="pct"/>
+          </w:tcPr>
+          <w:p>
+            <w:r>
+              <w:t>I have loved Your face: make us all perfect</w:t>
+            </w:r>
+            <w:r>
+              <w:t>: Glory be to You, Alleluia: Glory be to You, O God.</w:t>
+            </w:r>
+          </w:p>
         </w:tc>
         <w:tc>
           <w:tcPr>

</xml_diff>